<commit_message>
feat(doc & res): add er diagram intro & fix bugs
</commit_message>
<xml_diff>
--- a/Doc/TODO数据库设计文档.docx
+++ b/Doc/TODO数据库设计文档.docx
@@ -2549,11 +2549,6 @@
       </w:r>
     </w:p>
     <w:p>
-      <w:pPr>
-        <w:rPr>
-          <w:rFonts w:hint="eastAsia"/>
-        </w:rPr>
-      </w:pPr>
       <w:r>
         <w:rPr>
           <w:rFonts w:hint="eastAsia"/>
@@ -2566,263 +2561,375 @@
         </w:rPr>
         <w:t>发布和修改广告、增加和修改折扣。</w:t>
       </w:r>
-      <w:bookmarkStart w:id="4" w:name="_GoBack"/>
+    </w:p>
+    <w:p>
+      <w:pPr>
+        <w:pStyle w:val="Heading1"/>
+      </w:pPr>
+      <w:bookmarkStart w:id="4" w:name="_Toc394245199"/>
+      <w:r>
+        <w:rPr>
+          <w:rFonts w:hint="eastAsia"/>
+        </w:rPr>
+        <w:lastRenderedPageBreak/>
+        <w:t>概念设计</w:t>
+      </w:r>
       <w:bookmarkEnd w:id="4"/>
     </w:p>
     <w:p>
       <w:pPr>
-        <w:pStyle w:val="Heading1"/>
-      </w:pPr>
-      <w:bookmarkStart w:id="5" w:name="_Toc394245199"/>
-      <w:r>
-        <w:rPr>
-          <w:rFonts w:hint="eastAsia"/>
-        </w:rPr>
-        <w:lastRenderedPageBreak/>
-        <w:t>概念设计</w:t>
+        <w:pStyle w:val="Heading2"/>
+      </w:pPr>
+      <w:bookmarkStart w:id="5" w:name="_Toc394245200"/>
+      <w:r>
+        <w:rPr>
+          <w:rFonts w:hint="eastAsia"/>
+        </w:rPr>
+        <w:t>总体</w:t>
+      </w:r>
+      <w:r>
+        <w:rPr>
+          <w:rFonts w:hint="eastAsia"/>
+        </w:rPr>
+        <w:t>E-R</w:t>
+      </w:r>
+      <w:r>
+        <w:rPr>
+          <w:rFonts w:hint="eastAsia"/>
+        </w:rPr>
+        <w:t>图</w:t>
       </w:r>
       <w:bookmarkEnd w:id="5"/>
+      <w:r>
+        <w:rPr>
+          <w:rFonts w:hint="eastAsia"/>
+        </w:rPr>
+        <w:pict w14:anchorId="431C4188">
+          <v:shapetype id="_x0000_t75" coordsize="21600,21600" o:spt="75" o:preferrelative="t" path="m@4@5l@4@11@9@11@9@5xe" filled="f" stroked="f">
+            <v:stroke joinstyle="miter"/>
+            <v:formulas>
+              <v:f eqn="if lineDrawn pixelLineWidth 0"/>
+              <v:f eqn="sum @0 1 0"/>
+              <v:f eqn="sum 0 0 @1"/>
+              <v:f eqn="prod @2 1 2"/>
+              <v:f eqn="prod @3 21600 pixelWidth"/>
+              <v:f eqn="prod @3 21600 pixelHeight"/>
+              <v:f eqn="sum @0 0 1"/>
+              <v:f eqn="prod @6 1 2"/>
+              <v:f eqn="prod @7 21600 pixelWidth"/>
+              <v:f eqn="sum @8 21600 0"/>
+              <v:f eqn="prod @7 21600 pixelHeight"/>
+              <v:f eqn="sum @10 21600 0"/>
+            </v:formulas>
+            <v:path o:extrusionok="f" gradientshapeok="t" o:connecttype="rect"/>
+            <o:lock v:ext="edit" aspectratio="t"/>
+          </v:shapetype>
+          <v:shape id="_x0000_i1028" type="#_x0000_t75" style="width:467.25pt;height:303.3pt">
+            <v:imagedata r:id="rId10" o:title="../Res/Export/ERDiagram.png"/>
+          </v:shape>
+        </w:pict>
+      </w:r>
     </w:p>
     <w:p>
       <w:pPr>
+        <w:pStyle w:val="Caption"/>
+        <w:jc w:val="center"/>
+      </w:pPr>
+      <w:bookmarkStart w:id="6" w:name="_Toc153186301"/>
+      <w:bookmarkStart w:id="7" w:name="_Toc325730179"/>
+      <w:r>
+        <w:rPr>
+          <w:rFonts w:hint="eastAsia"/>
+        </w:rPr>
+        <w:t>图</w:t>
+      </w:r>
+      <w:r>
+        <w:rPr>
+          <w:rFonts w:hint="eastAsia"/>
+        </w:rPr>
+        <w:t xml:space="preserve"> </w:t>
+      </w:r>
+      <w:r>
+        <w:fldChar w:fldCharType="begin"/>
+      </w:r>
+      <w:r>
+        <w:instrText xml:space="preserve"> </w:instrText>
+      </w:r>
+      <w:r>
+        <w:rPr>
+          <w:rFonts w:hint="eastAsia"/>
+        </w:rPr>
+        <w:instrText>STYLEREF 1 \s</w:instrText>
+      </w:r>
+      <w:r>
+        <w:instrText xml:space="preserve"> </w:instrText>
+      </w:r>
+      <w:r>
+        <w:fldChar w:fldCharType="separate"/>
+      </w:r>
+      <w:r>
+        <w:rPr>
+          <w:noProof/>
+        </w:rPr>
+        <w:t>2</w:t>
+      </w:r>
+      <w:r>
+        <w:fldChar w:fldCharType="end"/>
+      </w:r>
+      <w:r>
+        <w:noBreakHyphen/>
+      </w:r>
+      <w:r>
+        <w:fldChar w:fldCharType="begin"/>
+      </w:r>
+      <w:r>
+        <w:instrText xml:space="preserve"> </w:instrText>
+      </w:r>
+      <w:r>
+        <w:rPr>
+          <w:rFonts w:hint="eastAsia"/>
+        </w:rPr>
+        <w:instrText xml:space="preserve">SEQ </w:instrText>
+      </w:r>
+      <w:r>
+        <w:rPr>
+          <w:rFonts w:hint="eastAsia"/>
+        </w:rPr>
+        <w:instrText>图</w:instrText>
+      </w:r>
+      <w:r>
+        <w:rPr>
+          <w:rFonts w:hint="eastAsia"/>
+        </w:rPr>
+        <w:instrText xml:space="preserve"> \* ARABIC \s 1</w:instrText>
+      </w:r>
+      <w:r>
+        <w:instrText xml:space="preserve"> </w:instrText>
+      </w:r>
+      <w:r>
+        <w:fldChar w:fldCharType="separate"/>
+      </w:r>
+      <w:r>
+        <w:rPr>
+          <w:noProof/>
+        </w:rPr>
+        <w:t>1</w:t>
+      </w:r>
+      <w:r>
+        <w:fldChar w:fldCharType="end"/>
+      </w:r>
+      <w:r>
+        <w:rPr>
+          <w:rFonts w:hint="eastAsia"/>
+        </w:rPr>
+        <w:t xml:space="preserve"> </w:t>
+      </w:r>
+      <w:bookmarkEnd w:id="6"/>
+      <w:r>
+        <w:rPr>
+          <w:rFonts w:hint="eastAsia"/>
+        </w:rPr>
+        <w:t>总体</w:t>
+      </w:r>
+      <w:r>
+        <w:rPr>
+          <w:rFonts w:hint="eastAsia"/>
+        </w:rPr>
+        <w:t>E-R</w:t>
+      </w:r>
+      <w:r>
+        <w:rPr>
+          <w:rFonts w:hint="eastAsia"/>
+        </w:rPr>
+        <w:t>图</w:t>
+      </w:r>
+      <w:bookmarkEnd w:id="7"/>
+    </w:p>
+    <w:p/>
+    <w:p>
+      <w:pPr>
         <w:pStyle w:val="a0"/>
         <w:ind w:firstLine="420"/>
-      </w:pPr>
-      <w:r>
-        <w:rPr>
-          <w:rFonts w:hint="eastAsia"/>
-        </w:rPr>
-        <w:t>进行简要说明。</w:t>
+        <w:rPr>
+          <w:rFonts w:hint="eastAsia"/>
+        </w:rPr>
+      </w:pPr>
+      <w:r>
+        <w:rPr>
+          <w:rFonts w:hint="eastAsia"/>
+        </w:rPr>
+        <w:t>如上图所示，系统包含</w:t>
+      </w:r>
+      <w:r>
+        <w:t>BasicAddress(</w:t>
+      </w:r>
+      <w:r>
+        <w:rPr>
+          <w:rFonts w:hint="eastAsia"/>
+        </w:rPr>
+        <w:t>基本省市信息</w:t>
+      </w:r>
+      <w:r>
+        <w:t xml:space="preserve">), </w:t>
+      </w:r>
+      <w:r>
+        <w:t>Recipient(</w:t>
+      </w:r>
+      <w:r>
+        <w:rPr>
+          <w:rFonts w:hint="eastAsia"/>
+        </w:rPr>
+        <w:t>收件人</w:t>
+      </w:r>
+      <w:r>
+        <w:t>), Order</w:t>
+      </w:r>
+      <w:bookmarkStart w:id="8" w:name="OLE_LINK7"/>
+      <w:r>
+        <w:t>(</w:t>
+      </w:r>
+      <w:r>
+        <w:rPr>
+          <w:rFonts w:hint="eastAsia"/>
+        </w:rPr>
+        <w:t>订单</w:t>
+      </w:r>
+      <w:r>
+        <w:t>)</w:t>
+      </w:r>
+      <w:bookmarkEnd w:id="8"/>
+      <w:r>
+        <w:t>, Customer</w:t>
+      </w:r>
+      <w:r>
+        <w:t>(</w:t>
+      </w:r>
+      <w:r>
+        <w:rPr>
+          <w:rFonts w:hint="eastAsia"/>
+        </w:rPr>
+        <w:t>顾客</w:t>
+      </w:r>
+      <w:r>
+        <w:t>)</w:t>
+      </w:r>
+      <w:r>
+        <w:t xml:space="preserve">, </w:t>
+      </w:r>
+      <w:r>
+        <w:t>Book</w:t>
+      </w:r>
+      <w:r>
+        <w:t>(</w:t>
+      </w:r>
+      <w:r>
+        <w:rPr>
+          <w:rFonts w:hint="eastAsia"/>
+        </w:rPr>
+        <w:t>书籍</w:t>
+      </w:r>
+      <w:r>
+        <w:t>)</w:t>
+      </w:r>
+      <w:r>
+        <w:t xml:space="preserve">, </w:t>
+      </w:r>
+      <w:r>
+        <w:t>Advertisement</w:t>
+      </w:r>
+      <w:r>
+        <w:t>(</w:t>
+      </w:r>
+      <w:r>
+        <w:rPr>
+          <w:rFonts w:hint="eastAsia"/>
+        </w:rPr>
+        <w:t>广告</w:t>
+      </w:r>
+      <w:r>
+        <w:t>)</w:t>
+      </w:r>
+      <w:r>
+        <w:t xml:space="preserve">, </w:t>
+      </w:r>
+      <w:r>
+        <w:t>Picture</w:t>
+      </w:r>
+      <w:r>
+        <w:t>(</w:t>
+      </w:r>
+      <w:r>
+        <w:rPr>
+          <w:rFonts w:hint="eastAsia"/>
+        </w:rPr>
+        <w:t>书籍图片</w:t>
+      </w:r>
+      <w:r>
+        <w:t>)</w:t>
+      </w:r>
+      <w:r>
+        <w:t>, Category</w:t>
+      </w:r>
+      <w:r>
+        <w:t>(</w:t>
+      </w:r>
+      <w:r>
+        <w:rPr>
+          <w:rFonts w:hint="eastAsia"/>
+        </w:rPr>
+        <w:t>书籍分类</w:t>
+      </w:r>
+      <w:r>
+        <w:t>)</w:t>
+      </w:r>
+      <w:r>
+        <w:t xml:space="preserve">, </w:t>
+      </w:r>
+      <w:r>
+        <w:t>Author</w:t>
+      </w:r>
+      <w:r>
+        <w:t>(</w:t>
+      </w:r>
+      <w:r>
+        <w:rPr>
+          <w:rFonts w:hint="eastAsia"/>
+        </w:rPr>
+        <w:t>书籍作者</w:t>
+      </w:r>
+      <w:r>
+        <w:t>)</w:t>
+      </w:r>
+      <w:r>
+        <w:rPr>
+          <w:rFonts w:hint="eastAsia"/>
+        </w:rPr>
+        <w:t>等实体，具体</w:t>
+      </w:r>
+      <w:r>
+        <w:rPr>
+          <w:rFonts w:hint="eastAsia"/>
+        </w:rPr>
+        <w:t>介绍</w:t>
+      </w:r>
+      <w:r>
+        <w:rPr>
+          <w:rFonts w:hint="eastAsia"/>
+        </w:rPr>
+        <w:t>如下。</w:t>
       </w:r>
     </w:p>
     <w:p>
       <w:pPr>
-        <w:pStyle w:val="a0"/>
-        <w:ind w:firstLine="420"/>
-      </w:pPr>
-    </w:p>
-    <w:p>
-      <w:pPr>
         <w:pStyle w:val="Heading2"/>
       </w:pPr>
-      <w:bookmarkStart w:id="6" w:name="_Toc394245200"/>
-      <w:r>
-        <w:rPr>
-          <w:rFonts w:hint="eastAsia"/>
-        </w:rPr>
-        <w:t>总体</w:t>
-      </w:r>
-      <w:r>
-        <w:rPr>
-          <w:rFonts w:hint="eastAsia"/>
-        </w:rPr>
-        <w:t>E-R</w:t>
-      </w:r>
-      <w:r>
-        <w:rPr>
-          <w:rFonts w:hint="eastAsia"/>
-        </w:rPr>
-        <w:t>图</w:t>
-      </w:r>
-      <w:bookmarkEnd w:id="6"/>
-    </w:p>
-    <w:p>
-      <w:pPr>
-        <w:pStyle w:val="a0"/>
-        <w:ind w:firstLine="420"/>
-      </w:pPr>
-      <w:r>
-        <w:rPr>
-          <w:rFonts w:hint="eastAsia"/>
-        </w:rPr>
-        <w:t>为了可理解，实体，联系，属性都用中文。</w:t>
-      </w:r>
-    </w:p>
-    <w:p>
-      <w:pPr>
-        <w:pStyle w:val="a0"/>
-        <w:ind w:firstLine="420"/>
-      </w:pPr>
-      <w:r>
-        <w:rPr>
-          <w:rFonts w:hint="eastAsia"/>
-        </w:rPr>
-        <w:t>用文字和</w:t>
-      </w:r>
-      <w:r>
-        <w:rPr>
-          <w:rFonts w:hint="eastAsia"/>
-        </w:rPr>
-        <w:t>E-R</w:t>
-      </w:r>
-      <w:r>
-        <w:rPr>
-          <w:rFonts w:hint="eastAsia"/>
-        </w:rPr>
-        <w:t>图</w:t>
-      </w:r>
-      <w:r>
-        <w:rPr>
-          <w:rFonts w:hint="eastAsia"/>
-        </w:rPr>
-        <w:t>进行说明。</w:t>
-      </w:r>
-      <w:r>
-        <w:rPr>
-          <w:rFonts w:hint="eastAsia"/>
-        </w:rPr>
-        <w:t>包括了哪些实体，各存储哪些信息。有哪些联系，分别表示什么样的联系，具有什么属性。</w:t>
-      </w:r>
-    </w:p>
-    <w:p>
-      <w:pPr>
-        <w:pStyle w:val="a0"/>
-        <w:ind w:firstLine="420"/>
-      </w:pPr>
-      <w:r>
-        <w:rPr>
-          <w:rFonts w:hint="eastAsia"/>
-        </w:rPr>
-        <w:t>在此插入一张</w:t>
-      </w:r>
-      <w:r>
-        <w:rPr>
-          <w:rFonts w:hint="eastAsia"/>
-        </w:rPr>
-        <w:t>E-R</w:t>
-      </w:r>
-      <w:r>
-        <w:rPr>
-          <w:rFonts w:hint="eastAsia"/>
-        </w:rPr>
-        <w:t>图。</w:t>
-      </w:r>
-    </w:p>
-    <w:p>
-      <w:pPr>
-        <w:pStyle w:val="Caption"/>
-        <w:jc w:val="center"/>
-      </w:pPr>
-      <w:bookmarkStart w:id="7" w:name="_Toc153186301"/>
-      <w:bookmarkStart w:id="8" w:name="_Toc325730179"/>
-      <w:r>
-        <w:rPr>
-          <w:rFonts w:hint="eastAsia"/>
-        </w:rPr>
-        <w:t>图</w:t>
-      </w:r>
-      <w:r>
-        <w:rPr>
-          <w:rFonts w:hint="eastAsia"/>
-        </w:rPr>
-        <w:t xml:space="preserve"> </w:t>
-      </w:r>
-      <w:r>
-        <w:fldChar w:fldCharType="begin"/>
-      </w:r>
-      <w:r>
-        <w:instrText xml:space="preserve"> </w:instrText>
-      </w:r>
-      <w:r>
-        <w:rPr>
-          <w:rFonts w:hint="eastAsia"/>
-        </w:rPr>
-        <w:instrText>STYLEREF 1 \s</w:instrText>
-      </w:r>
-      <w:r>
-        <w:instrText xml:space="preserve"> </w:instrText>
-      </w:r>
-      <w:r>
-        <w:fldChar w:fldCharType="separate"/>
-      </w:r>
-      <w:r>
-        <w:rPr>
-          <w:noProof/>
-        </w:rPr>
-        <w:t>2</w:t>
-      </w:r>
-      <w:r>
-        <w:fldChar w:fldCharType="end"/>
-      </w:r>
-      <w:r>
-        <w:noBreakHyphen/>
-      </w:r>
-      <w:r>
-        <w:fldChar w:fldCharType="begin"/>
-      </w:r>
-      <w:r>
-        <w:instrText xml:space="preserve"> </w:instrText>
-      </w:r>
-      <w:r>
-        <w:rPr>
-          <w:rFonts w:hint="eastAsia"/>
-        </w:rPr>
-        <w:instrText xml:space="preserve">SEQ </w:instrText>
-      </w:r>
-      <w:r>
-        <w:rPr>
-          <w:rFonts w:hint="eastAsia"/>
-        </w:rPr>
-        <w:instrText>图</w:instrText>
-      </w:r>
-      <w:r>
-        <w:rPr>
-          <w:rFonts w:hint="eastAsia"/>
-        </w:rPr>
-        <w:instrText xml:space="preserve"> \* ARABIC \s 1</w:instrText>
-      </w:r>
-      <w:r>
-        <w:instrText xml:space="preserve"> </w:instrText>
-      </w:r>
-      <w:r>
-        <w:fldChar w:fldCharType="separate"/>
-      </w:r>
-      <w:r>
-        <w:rPr>
-          <w:noProof/>
-        </w:rPr>
-        <w:t>1</w:t>
-      </w:r>
-      <w:r>
-        <w:fldChar w:fldCharType="end"/>
-      </w:r>
-      <w:r>
-        <w:rPr>
-          <w:rFonts w:hint="eastAsia"/>
-        </w:rPr>
-        <w:t xml:space="preserve"> </w:t>
-      </w:r>
-      <w:bookmarkEnd w:id="7"/>
-      <w:r>
-        <w:rPr>
-          <w:rFonts w:hint="eastAsia"/>
-        </w:rPr>
-        <w:t>总体</w:t>
-      </w:r>
-      <w:r>
-        <w:rPr>
-          <w:rFonts w:hint="eastAsia"/>
-        </w:rPr>
-        <w:t>E-R</w:t>
-      </w:r>
-      <w:r>
-        <w:rPr>
-          <w:rFonts w:hint="eastAsia"/>
-        </w:rPr>
-        <w:t>图</w:t>
-      </w:r>
-      <w:bookmarkEnd w:id="8"/>
-    </w:p>
-    <w:p>
-      <w:pPr>
-        <w:pStyle w:val="Heading2"/>
-      </w:pPr>
       <w:bookmarkStart w:id="9" w:name="_Toc394245201"/>
       <w:r>
         <w:rPr>
           <w:rFonts w:hint="eastAsia"/>
         </w:rPr>
-        <w:t>**</w:t>
+        <w:lastRenderedPageBreak/>
+        <w:t>用户</w:t>
       </w:r>
       <w:r>
         <w:rPr>
@@ -2830,6 +2937,7 @@
         </w:rPr>
         <w:t>模块</w:t>
       </w:r>
+      <w:bookmarkStart w:id="10" w:name="OLE_LINK8"/>
       <w:r>
         <w:rPr>
           <w:rFonts w:hint="eastAsia"/>
@@ -2848,57 +2956,31 @@
       <w:pPr>
         <w:pStyle w:val="a0"/>
         <w:ind w:firstLine="420"/>
-      </w:pPr>
-      <w:bookmarkStart w:id="10" w:name="_Toc153186375"/>
-      <w:r>
-        <w:rPr>
-          <w:rFonts w:hint="eastAsia"/>
-        </w:rPr>
-        <w:t>用文字和</w:t>
-      </w:r>
-      <w:r>
-        <w:rPr>
-          <w:rFonts w:hint="eastAsia"/>
-        </w:rPr>
-        <w:t>E-R</w:t>
-      </w:r>
-      <w:r>
-        <w:rPr>
-          <w:rFonts w:hint="eastAsia"/>
-        </w:rPr>
-        <w:t>图进行说明。</w:t>
+        <w:jc w:val="center"/>
+      </w:pPr>
+      <w:bookmarkStart w:id="11" w:name="_Toc153186375"/>
+      <w:bookmarkEnd w:id="10"/>
+      <w:r>
+        <w:rPr>
+          <w:rFonts w:hint="eastAsia"/>
+        </w:rPr>
+        <w:pict w14:anchorId="0F14619D">
+          <v:shape id="_x0000_i1027" type="#_x0000_t75" style="width:263.5pt;height:215.25pt">
+            <v:imagedata r:id="rId11" o:title="../../../Desktop/ERDiagram.png"/>
+          </v:shape>
+        </w:pict>
       </w:r>
     </w:p>
     <w:p>
       <w:pPr>
-        <w:pStyle w:val="a0"/>
-        <w:ind w:firstLine="420"/>
-      </w:pPr>
-      <w:r>
-        <w:rPr>
-          <w:rFonts w:hint="eastAsia"/>
-        </w:rPr>
-        <w:t>在此插入一张</w:t>
-      </w:r>
-      <w:r>
-        <w:rPr>
-          <w:rFonts w:hint="eastAsia"/>
-        </w:rPr>
-        <w:t>E-R</w:t>
-      </w:r>
-      <w:r>
-        <w:rPr>
-          <w:rFonts w:hint="eastAsia"/>
-        </w:rPr>
-        <w:t>图。</w:t>
-      </w:r>
-    </w:p>
-    <w:p>
-      <w:pPr>
         <w:pStyle w:val="Caption"/>
         <w:jc w:val="center"/>
-      </w:pPr>
-      <w:bookmarkStart w:id="11" w:name="_Toc325730180"/>
+        <w:rPr>
+          <w:rFonts w:hint="eastAsia"/>
+        </w:rPr>
+      </w:pPr>
+      <w:bookmarkStart w:id="12" w:name="_Toc325730180"/>
+      <w:bookmarkStart w:id="13" w:name="OLE_LINK9"/>
       <w:r>
         <w:rPr>
           <w:rFonts w:hint="eastAsia"/>
@@ -2984,7 +3066,13 @@
         <w:rPr>
           <w:rFonts w:hint="eastAsia"/>
         </w:rPr>
-        <w:t xml:space="preserve"> **</w:t>
+        <w:t xml:space="preserve"> </w:t>
+      </w:r>
+      <w:r>
+        <w:rPr>
+          <w:rFonts w:hint="eastAsia"/>
+        </w:rPr>
+        <w:t>用户</w:t>
       </w:r>
       <w:r>
         <w:rPr>
@@ -3003,78 +3091,899 @@
           <w:rFonts w:hint="eastAsia"/>
         </w:rPr>
         <w:t>图</w:t>
-      </w:r>
-      <w:bookmarkEnd w:id="11"/>
-    </w:p>
-    <w:bookmarkEnd w:id="10"/>
-    <w:p>
-      <w:pPr>
-        <w:pStyle w:val="a0"/>
-        <w:ind w:firstLine="420"/>
-      </w:pPr>
-    </w:p>
-    <w:p>
-      <w:pPr>
-        <w:pStyle w:val="Heading1"/>
-      </w:pPr>
-      <w:bookmarkStart w:id="12" w:name="_Toc394245202"/>
-      <w:r>
-        <w:rPr>
-          <w:rFonts w:hint="eastAsia"/>
-        </w:rPr>
-        <w:lastRenderedPageBreak/>
-        <w:t>逻辑设计</w:t>
       </w:r>
       <w:bookmarkEnd w:id="12"/>
     </w:p>
     <w:p>
       <w:pPr>
+        <w:rPr>
+          <w:rFonts w:hint="eastAsia"/>
+        </w:rPr>
+      </w:pPr>
+      <w:r>
+        <w:rPr>
+          <w:rFonts w:hint="eastAsia"/>
+        </w:rPr>
+        <w:tab/>
+        <w:t>如图所示为用户模块E-R图，</w:t>
+      </w:r>
+      <w:r>
+        <w:rPr>
+          <w:rFonts w:hint="eastAsia"/>
+        </w:rPr>
+        <w:t>展示了用户实例和其他实例的类型、联系方法：收件人依赖用户</w:t>
+      </w:r>
+      <w:r>
+        <w:rPr>
+          <w:rFonts w:hint="eastAsia"/>
+        </w:rPr>
+        <w:t>并全部参与用户的链接</w:t>
+      </w:r>
+      <w:r>
+        <w:rPr>
+          <w:rFonts w:hint="eastAsia"/>
+        </w:rPr>
+        <w:t>（多对一）</w:t>
+      </w:r>
+      <w:r>
+        <w:rPr>
+          <w:rFonts w:hint="eastAsia"/>
+        </w:rPr>
+        <w:t>，</w:t>
+      </w:r>
+      <w:r>
+        <w:rPr>
+          <w:rFonts w:hint="eastAsia"/>
+        </w:rPr>
+        <w:t>订单也全部参与用户链接</w:t>
+      </w:r>
+      <w:r>
+        <w:rPr>
+          <w:rFonts w:hint="eastAsia"/>
+        </w:rPr>
+        <w:t>（多对一）</w:t>
+      </w:r>
+      <w:r>
+        <w:rPr>
+          <w:rFonts w:hint="eastAsia"/>
+        </w:rPr>
+        <w:t>，用户能够评论书籍</w:t>
+      </w:r>
+      <w:r>
+        <w:rPr>
+          <w:rFonts w:hint="eastAsia"/>
+        </w:rPr>
+        <w:t>（多对多）</w:t>
+      </w:r>
+      <w:r>
+        <w:rPr>
+          <w:rFonts w:hint="eastAsia"/>
+        </w:rPr>
+        <w:t>，</w:t>
+      </w:r>
+      <w:r>
+        <w:rPr>
+          <w:rFonts w:hint="eastAsia"/>
+        </w:rPr>
+        <w:t>收藏书籍</w:t>
+      </w:r>
+      <w:r>
+        <w:rPr>
+          <w:rFonts w:hint="eastAsia"/>
+        </w:rPr>
+        <w:t>（多对多）</w:t>
+      </w:r>
+      <w:r>
+        <w:rPr>
+          <w:rFonts w:hint="eastAsia"/>
+        </w:rPr>
+        <w:t>，并加入购物车（预订购）</w:t>
+      </w:r>
+      <w:r>
+        <w:rPr>
+          <w:rFonts w:hint="eastAsia"/>
+        </w:rPr>
+        <w:t>。</w:t>
+      </w:r>
+    </w:p>
+    <w:p>
+      <w:pPr>
+        <w:pStyle w:val="Heading2"/>
+        <w:rPr>
+          <w:rFonts w:hint="eastAsia"/>
+        </w:rPr>
+      </w:pPr>
+      <w:bookmarkStart w:id="14" w:name="OLE_LINK10"/>
+      <w:bookmarkEnd w:id="13"/>
+      <w:r>
+        <w:rPr>
+          <w:rFonts w:hint="eastAsia"/>
+        </w:rPr>
+        <w:t>商品模块</w:t>
+      </w:r>
+      <w:r>
+        <w:rPr>
+          <w:rFonts w:hint="eastAsia"/>
+        </w:rPr>
+        <w:t>E-R</w:t>
+      </w:r>
+      <w:r>
+        <w:rPr>
+          <w:rFonts w:hint="eastAsia"/>
+        </w:rPr>
+        <w:t>图</w:t>
+      </w:r>
+    </w:p>
+    <w:bookmarkEnd w:id="14"/>
+    <w:p>
+      <w:pPr>
+        <w:jc w:val="center"/>
+        <w:rPr>
+          <w:rFonts w:hint="eastAsia"/>
+        </w:rPr>
+      </w:pPr>
+      <w:r>
+        <w:rPr>
+          <w:rFonts w:hint="eastAsia"/>
+        </w:rPr>
+        <w:pict w14:anchorId="3085FE6E">
+          <v:shape id="_x0000_i1026" type="#_x0000_t75" style="width:248.95pt;height:251.25pt">
+            <v:imagedata r:id="rId12" o:title="../../../Desktop/ERDiagram.png"/>
+          </v:shape>
+        </w:pict>
+      </w:r>
+    </w:p>
+    <w:p>
+      <w:pPr>
+        <w:pStyle w:val="Caption"/>
+        <w:jc w:val="center"/>
+        <w:rPr>
+          <w:rFonts w:hint="eastAsia"/>
+        </w:rPr>
+      </w:pPr>
+      <w:bookmarkStart w:id="15" w:name="OLE_LINK11"/>
+      <w:r>
+        <w:rPr>
+          <w:rFonts w:hint="eastAsia"/>
+        </w:rPr>
+        <w:t>图</w:t>
+      </w:r>
+      <w:r>
+        <w:rPr>
+          <w:rFonts w:hint="eastAsia"/>
+        </w:rPr>
+        <w:t xml:space="preserve"> </w:t>
+      </w:r>
+      <w:r>
+        <w:fldChar w:fldCharType="begin"/>
+      </w:r>
+      <w:r>
+        <w:instrText xml:space="preserve"> </w:instrText>
+      </w:r>
+      <w:r>
+        <w:rPr>
+          <w:rFonts w:hint="eastAsia"/>
+        </w:rPr>
+        <w:instrText>STYLEREF 1 \s</w:instrText>
+      </w:r>
+      <w:r>
+        <w:instrText xml:space="preserve"> </w:instrText>
+      </w:r>
+      <w:r>
+        <w:fldChar w:fldCharType="separate"/>
+      </w:r>
+      <w:r>
+        <w:rPr>
+          <w:noProof/>
+        </w:rPr>
+        <w:t>2</w:t>
+      </w:r>
+      <w:r>
+        <w:fldChar w:fldCharType="end"/>
+      </w:r>
+      <w:r>
+        <w:noBreakHyphen/>
+      </w:r>
+      <w:r>
+        <w:fldChar w:fldCharType="begin"/>
+      </w:r>
+      <w:r>
+        <w:instrText xml:space="preserve"> </w:instrText>
+      </w:r>
+      <w:r>
+        <w:rPr>
+          <w:rFonts w:hint="eastAsia"/>
+        </w:rPr>
+        <w:instrText xml:space="preserve">SEQ </w:instrText>
+      </w:r>
+      <w:r>
+        <w:rPr>
+          <w:rFonts w:hint="eastAsia"/>
+        </w:rPr>
+        <w:instrText>图</w:instrText>
+      </w:r>
+      <w:r>
+        <w:rPr>
+          <w:rFonts w:hint="eastAsia"/>
+        </w:rPr>
+        <w:instrText xml:space="preserve"> \* ARABIC \s 1</w:instrText>
+      </w:r>
+      <w:r>
+        <w:instrText xml:space="preserve"> </w:instrText>
+      </w:r>
+      <w:r>
+        <w:fldChar w:fldCharType="separate"/>
+      </w:r>
+      <w:r>
+        <w:rPr>
+          <w:noProof/>
+        </w:rPr>
+        <w:t>3</w:t>
+      </w:r>
+      <w:r>
+        <w:fldChar w:fldCharType="end"/>
+      </w:r>
+      <w:r>
+        <w:rPr>
+          <w:rFonts w:hint="eastAsia"/>
+        </w:rPr>
+        <w:t xml:space="preserve"> </w:t>
+      </w:r>
+      <w:r>
+        <w:rPr>
+          <w:rFonts w:hint="eastAsia"/>
+        </w:rPr>
+        <w:t>商品</w:t>
+      </w:r>
+      <w:r>
+        <w:rPr>
+          <w:rFonts w:hint="eastAsia"/>
+        </w:rPr>
+        <w:t>模块</w:t>
+      </w:r>
+      <w:r>
+        <w:rPr>
+          <w:rFonts w:hint="eastAsia"/>
+        </w:rPr>
+        <w:t>E-R</w:t>
+      </w:r>
+      <w:r>
+        <w:rPr>
+          <w:rFonts w:hint="eastAsia"/>
+        </w:rPr>
+        <w:t>图</w:t>
+      </w:r>
+    </w:p>
+    <w:p>
+      <w:pPr>
+        <w:rPr>
+          <w:rFonts w:hint="eastAsia"/>
+        </w:rPr>
+      </w:pPr>
+    </w:p>
+    <w:bookmarkEnd w:id="15"/>
+    <w:p>
+      <w:pPr>
+        <w:rPr>
+          <w:rFonts w:hint="eastAsia"/>
+        </w:rPr>
+      </w:pPr>
+      <w:r>
+        <w:rPr>
+          <w:rFonts w:hint="eastAsia"/>
+        </w:rPr>
+        <w:tab/>
+        <w:t>如图所示为商品模块E-R图，</w:t>
+      </w:r>
+      <w:r>
+        <w:rPr>
+          <w:rFonts w:hint="eastAsia"/>
+        </w:rPr>
+        <w:t>展示了较为复杂的商品实例的情况：</w:t>
+      </w:r>
+      <w:r>
+        <w:rPr>
+          <w:rFonts w:hint="eastAsia"/>
+        </w:rPr>
+        <w:t>书参加商城的促销广告，具有分类、书籍图片、作者等</w:t>
+      </w:r>
+      <w:r>
+        <w:rPr>
+          <w:rFonts w:hint="eastAsia"/>
+        </w:rPr>
+        <w:t>联系。</w:t>
+      </w:r>
+      <w:bookmarkStart w:id="16" w:name="_GoBack"/>
+      <w:bookmarkEnd w:id="16"/>
+    </w:p>
+    <w:p>
+      <w:pPr>
+        <w:pStyle w:val="Heading2"/>
+        <w:rPr>
+          <w:rFonts w:hint="eastAsia"/>
+        </w:rPr>
+      </w:pPr>
+      <w:r>
+        <w:rPr>
+          <w:rFonts w:hint="eastAsia"/>
+        </w:rPr>
+        <w:lastRenderedPageBreak/>
+        <w:t>订单</w:t>
+      </w:r>
+      <w:r>
+        <w:rPr>
+          <w:rFonts w:hint="eastAsia"/>
+        </w:rPr>
+        <w:t>模块</w:t>
+      </w:r>
+      <w:r>
+        <w:rPr>
+          <w:rFonts w:hint="eastAsia"/>
+        </w:rPr>
+        <w:t>E-R</w:t>
+      </w:r>
+      <w:r>
+        <w:rPr>
+          <w:rFonts w:hint="eastAsia"/>
+        </w:rPr>
+        <w:t>图</w:t>
+      </w:r>
+    </w:p>
+    <w:p>
+      <w:pPr>
+        <w:jc w:val="center"/>
+        <w:rPr>
+          <w:rFonts w:hint="eastAsia"/>
+        </w:rPr>
+      </w:pPr>
+      <w:r>
+        <w:rPr>
+          <w:rFonts w:hint="eastAsia"/>
+        </w:rPr>
+        <w:pict w14:anchorId="513E54DA">
+          <v:shape id="_x0000_i1025" type="#_x0000_t75" style="width:291.05pt;height:163.15pt">
+            <v:imagedata r:id="rId13" o:title="../../../Desktop/ERDiagram.png"/>
+          </v:shape>
+        </w:pict>
+      </w:r>
+    </w:p>
+    <w:p>
+      <w:pPr>
+        <w:pStyle w:val="Caption"/>
+        <w:jc w:val="center"/>
+        <w:rPr>
+          <w:rFonts w:hint="eastAsia"/>
+        </w:rPr>
+      </w:pPr>
+      <w:r>
+        <w:rPr>
+          <w:rFonts w:hint="eastAsia"/>
+        </w:rPr>
+        <w:t>图</w:t>
+      </w:r>
+      <w:r>
+        <w:rPr>
+          <w:rFonts w:hint="eastAsia"/>
+        </w:rPr>
+        <w:t xml:space="preserve"> </w:t>
+      </w:r>
+      <w:r>
+        <w:fldChar w:fldCharType="begin"/>
+      </w:r>
+      <w:r>
+        <w:instrText xml:space="preserve"> </w:instrText>
+      </w:r>
+      <w:r>
+        <w:rPr>
+          <w:rFonts w:hint="eastAsia"/>
+        </w:rPr>
+        <w:instrText>STYLEREF 1 \s</w:instrText>
+      </w:r>
+      <w:r>
+        <w:instrText xml:space="preserve"> </w:instrText>
+      </w:r>
+      <w:r>
+        <w:fldChar w:fldCharType="separate"/>
+      </w:r>
+      <w:r>
+        <w:rPr>
+          <w:noProof/>
+        </w:rPr>
+        <w:t>2</w:t>
+      </w:r>
+      <w:r>
+        <w:fldChar w:fldCharType="end"/>
+      </w:r>
+      <w:r>
+        <w:noBreakHyphen/>
+      </w:r>
+      <w:r>
+        <w:fldChar w:fldCharType="begin"/>
+      </w:r>
+      <w:r>
+        <w:instrText xml:space="preserve"> </w:instrText>
+      </w:r>
+      <w:r>
+        <w:rPr>
+          <w:rFonts w:hint="eastAsia"/>
+        </w:rPr>
+        <w:instrText xml:space="preserve">SEQ </w:instrText>
+      </w:r>
+      <w:r>
+        <w:rPr>
+          <w:rFonts w:hint="eastAsia"/>
+        </w:rPr>
+        <w:instrText>图</w:instrText>
+      </w:r>
+      <w:r>
+        <w:rPr>
+          <w:rFonts w:hint="eastAsia"/>
+        </w:rPr>
+        <w:instrText xml:space="preserve"> \* ARABIC \s 1</w:instrText>
+      </w:r>
+      <w:r>
+        <w:instrText xml:space="preserve"> </w:instrText>
+      </w:r>
+      <w:r>
+        <w:fldChar w:fldCharType="separate"/>
+      </w:r>
+      <w:r>
+        <w:rPr>
+          <w:noProof/>
+        </w:rPr>
+        <w:t>4</w:t>
+      </w:r>
+      <w:r>
+        <w:fldChar w:fldCharType="end"/>
+      </w:r>
+      <w:r>
+        <w:rPr>
+          <w:rFonts w:hint="eastAsia"/>
+        </w:rPr>
+        <w:t xml:space="preserve"> </w:t>
+      </w:r>
+      <w:r>
+        <w:rPr>
+          <w:rFonts w:hint="eastAsia"/>
+        </w:rPr>
+        <w:t>订单</w:t>
+      </w:r>
+      <w:r>
+        <w:rPr>
+          <w:rFonts w:hint="eastAsia"/>
+        </w:rPr>
+        <w:t>模块</w:t>
+      </w:r>
+      <w:r>
+        <w:rPr>
+          <w:rFonts w:hint="eastAsia"/>
+        </w:rPr>
+        <w:t>E-R</w:t>
+      </w:r>
+      <w:r>
+        <w:rPr>
+          <w:rFonts w:hint="eastAsia"/>
+        </w:rPr>
+        <w:t>图</w:t>
+      </w:r>
+    </w:p>
+    <w:p>
+      <w:pPr>
+        <w:rPr>
+          <w:rFonts w:hint="eastAsia"/>
+        </w:rPr>
+      </w:pPr>
+    </w:p>
+    <w:bookmarkEnd w:id="11"/>
+    <w:p>
+      <w:pPr>
         <w:pStyle w:val="a0"/>
         <w:ind w:firstLine="420"/>
-      </w:pPr>
-      <w:r>
-        <w:rPr>
-          <w:rFonts w:hint="eastAsia"/>
-        </w:rPr>
-        <w:t>进行简要说明。</w:t>
+        <w:rPr>
+          <w:rFonts w:hint="eastAsia"/>
+        </w:rPr>
+      </w:pPr>
+      <w:r>
+        <w:rPr>
+          <w:rFonts w:hint="eastAsia"/>
+        </w:rPr>
+        <w:tab/>
+      </w:r>
+      <w:r>
+        <w:rPr>
+          <w:rFonts w:hint="eastAsia"/>
+        </w:rPr>
+        <w:t>如图所示为订单模块</w:t>
+      </w:r>
+      <w:r>
+        <w:rPr>
+          <w:rFonts w:hint="eastAsia"/>
+        </w:rPr>
+        <w:t>E-R</w:t>
+      </w:r>
+      <w:r>
+        <w:rPr>
+          <w:rFonts w:hint="eastAsia"/>
+        </w:rPr>
+        <w:t>图，</w:t>
+      </w:r>
+      <w:r>
+        <w:rPr>
+          <w:rFonts w:hint="eastAsia"/>
+        </w:rPr>
+        <w:t>所有的订单均由顾客创建（多对一），</w:t>
+      </w:r>
+      <w:r>
+        <w:rPr>
+          <w:rFonts w:hint="eastAsia"/>
+        </w:rPr>
+        <w:t>含有一个</w:t>
+      </w:r>
+      <w:r>
+        <w:rPr>
+          <w:rFonts w:hint="eastAsia"/>
+        </w:rPr>
+        <w:t>收件人</w:t>
+      </w:r>
+      <w:r>
+        <w:rPr>
+          <w:rFonts w:hint="eastAsia"/>
+        </w:rPr>
+        <w:t>（</w:t>
+      </w:r>
+      <w:r>
+        <w:rPr>
+          <w:rFonts w:hint="eastAsia"/>
+        </w:rPr>
+        <w:t>一对多</w:t>
+      </w:r>
+      <w:r>
+        <w:rPr>
+          <w:rFonts w:hint="eastAsia"/>
+        </w:rPr>
+        <w:t>）</w:t>
+      </w:r>
+      <w:r>
+        <w:rPr>
+          <w:rFonts w:hint="eastAsia"/>
+        </w:rPr>
+        <w:t>和</w:t>
+      </w:r>
+      <w:r>
+        <w:rPr>
+          <w:rFonts w:hint="eastAsia"/>
+        </w:rPr>
+        <w:t>包含数量和总价</w:t>
+      </w:r>
+      <w:r>
+        <w:rPr>
+          <w:rFonts w:hint="eastAsia"/>
+        </w:rPr>
+        <w:t>联系</w:t>
+      </w:r>
+      <w:r>
+        <w:rPr>
+          <w:rFonts w:hint="eastAsia"/>
+        </w:rPr>
+        <w:t>的</w:t>
+      </w:r>
+      <w:r>
+        <w:rPr>
+          <w:rFonts w:hint="eastAsia"/>
+        </w:rPr>
+        <w:t>书（多对多）。</w:t>
+      </w:r>
+      <w:r>
+        <w:rPr>
+          <w:rFonts w:hint="eastAsia"/>
+        </w:rPr>
+        <w:br/>
       </w:r>
     </w:p>
     <w:p>
       <w:pPr>
+        <w:pStyle w:val="Heading1"/>
+      </w:pPr>
+      <w:bookmarkStart w:id="17" w:name="_Toc394245202"/>
+      <w:r>
+        <w:rPr>
+          <w:rFonts w:hint="eastAsia"/>
+        </w:rPr>
+        <w:lastRenderedPageBreak/>
+        <w:t>逻辑设计</w:t>
+      </w:r>
+      <w:bookmarkEnd w:id="17"/>
+    </w:p>
+    <w:p>
+      <w:pPr>
         <w:pStyle w:val="a0"/>
         <w:ind w:firstLine="420"/>
-      </w:pPr>
+        <w:rPr>
+          <w:rFonts w:hint="eastAsia"/>
+        </w:rPr>
+      </w:pPr>
+      <w:r>
+        <w:rPr>
+          <w:rFonts w:hint="eastAsia"/>
+        </w:rPr>
+        <w:t>进行简要说明。</w:t>
+      </w:r>
     </w:p>
     <w:p>
       <w:pPr>
         <w:pStyle w:val="Heading2"/>
       </w:pPr>
-      <w:bookmarkStart w:id="13" w:name="_Toc394245203"/>
+      <w:bookmarkStart w:id="18" w:name="_Toc394245203"/>
       <w:r>
         <w:rPr>
           <w:rFonts w:hint="eastAsia"/>
         </w:rPr>
         <w:t>表的设计</w:t>
       </w:r>
-      <w:bookmarkEnd w:id="13"/>
+      <w:bookmarkEnd w:id="18"/>
     </w:p>
     <w:p>
       <w:pPr>
         <w:pStyle w:val="a0"/>
         <w:ind w:firstLine="420"/>
-      </w:pPr>
-      <w:r>
-        <w:rPr>
-          <w:rFonts w:hint="eastAsia"/>
-        </w:rPr>
-        <w:t>简要说明，包括哪些表，各存储什么信息。</w:t>
+        <w:rPr>
+          <w:rFonts w:hint="eastAsia"/>
+        </w:rPr>
+      </w:pPr>
+      <w:r>
+        <w:rPr>
+          <w:rFonts w:hint="eastAsia"/>
+        </w:rPr>
+        <w:t>包括</w:t>
+      </w:r>
+      <w:r>
+        <w:rPr>
+          <w:rFonts w:hint="eastAsia"/>
+        </w:rPr>
+        <w:t>Ba</w:t>
+      </w:r>
+      <w:r>
+        <w:t>sicAddress</w:t>
+      </w:r>
+      <w:bookmarkStart w:id="19" w:name="OLE_LINK6"/>
+      <w:r>
+        <w:t>(</w:t>
+      </w:r>
+      <w:r>
+        <w:rPr>
+          <w:rFonts w:hint="eastAsia"/>
+        </w:rPr>
+        <w:t>基本省市</w:t>
+      </w:r>
+      <w:r>
+        <w:t>)</w:t>
+      </w:r>
+      <w:bookmarkEnd w:id="19"/>
+      <w:r>
+        <w:t>, Recipient</w:t>
+      </w:r>
+      <w:r>
+        <w:t>(</w:t>
+      </w:r>
+      <w:r>
+        <w:rPr>
+          <w:rFonts w:hint="eastAsia"/>
+        </w:rPr>
+        <w:t>收件人</w:t>
+      </w:r>
+      <w:r>
+        <w:t>)</w:t>
+      </w:r>
+      <w:r>
+        <w:t xml:space="preserve">, </w:t>
+      </w:r>
+      <w:r>
+        <w:t>Order</w:t>
+      </w:r>
+      <w:r>
+        <w:t>(</w:t>
+      </w:r>
+      <w:r>
+        <w:rPr>
+          <w:rFonts w:hint="eastAsia"/>
+        </w:rPr>
+        <w:t>订单</w:t>
+      </w:r>
+      <w:r>
+        <w:t>)</w:t>
+      </w:r>
+      <w:r>
+        <w:t>, Customer</w:t>
+      </w:r>
+      <w:r>
+        <w:t>(</w:t>
+      </w:r>
+      <w:r>
+        <w:rPr>
+          <w:rFonts w:hint="eastAsia"/>
+        </w:rPr>
+        <w:t>顾客</w:t>
+      </w:r>
+      <w:r>
+        <w:t>)</w:t>
+      </w:r>
+      <w:r>
+        <w:t xml:space="preserve">, </w:t>
+      </w:r>
+      <w:r>
+        <w:t>Star</w:t>
+      </w:r>
+      <w:r>
+        <w:t>(</w:t>
+      </w:r>
+      <w:r>
+        <w:rPr>
+          <w:rFonts w:hint="eastAsia"/>
+        </w:rPr>
+        <w:t>收藏</w:t>
+      </w:r>
+      <w:r>
+        <w:t>)</w:t>
+      </w:r>
+      <w:r>
+        <w:t>, PreOrder</w:t>
+      </w:r>
+      <w:r>
+        <w:t>(</w:t>
+      </w:r>
+      <w:r>
+        <w:rPr>
+          <w:rFonts w:hint="eastAsia"/>
+        </w:rPr>
+        <w:t>预订购</w:t>
+      </w:r>
+      <w:r>
+        <w:t>)</w:t>
+      </w:r>
+      <w:r>
+        <w:t>, Book</w:t>
+      </w:r>
+      <w:r>
+        <w:t>(</w:t>
+      </w:r>
+      <w:r>
+        <w:rPr>
+          <w:rFonts w:hint="eastAsia"/>
+        </w:rPr>
+        <w:t>书籍</w:t>
+      </w:r>
+      <w:r>
+        <w:t>)</w:t>
+      </w:r>
+      <w:r>
+        <w:t>, Contain</w:t>
+      </w:r>
+      <w:r>
+        <w:t>(</w:t>
+      </w:r>
+      <w:r>
+        <w:rPr>
+          <w:rFonts w:hint="eastAsia"/>
+        </w:rPr>
+        <w:t>订购</w:t>
+      </w:r>
+      <w:r>
+        <w:t>)</w:t>
+      </w:r>
+      <w:r>
+        <w:t>, Engage</w:t>
+      </w:r>
+      <w:r>
+        <w:t>(</w:t>
+      </w:r>
+      <w:r>
+        <w:rPr>
+          <w:rFonts w:hint="eastAsia"/>
+        </w:rPr>
+        <w:t>参与促销</w:t>
+      </w:r>
+      <w:r>
+        <w:t>)</w:t>
+      </w:r>
+      <w:r>
+        <w:t>, Advertisement</w:t>
+      </w:r>
+      <w:r>
+        <w:t>(</w:t>
+      </w:r>
+      <w:r>
+        <w:rPr>
+          <w:rFonts w:hint="eastAsia"/>
+        </w:rPr>
+        <w:t>广告</w:t>
+      </w:r>
+      <w:r>
+        <w:t>)</w:t>
+      </w:r>
+      <w:r>
+        <w:t>, Category</w:t>
+      </w:r>
+      <w:r>
+        <w:t>(</w:t>
+      </w:r>
+      <w:r>
+        <w:rPr>
+          <w:rFonts w:hint="eastAsia"/>
+        </w:rPr>
+        <w:t>书籍分类</w:t>
+      </w:r>
+      <w:r>
+        <w:t>)</w:t>
+      </w:r>
+      <w:r>
+        <w:t>, Picture</w:t>
+      </w:r>
+      <w:r>
+        <w:t>(</w:t>
+      </w:r>
+      <w:r>
+        <w:rPr>
+          <w:rFonts w:hint="eastAsia"/>
+        </w:rPr>
+        <w:t>书籍</w:t>
+      </w:r>
+      <w:r>
+        <w:rPr>
+          <w:rFonts w:hint="eastAsia"/>
+        </w:rPr>
+        <w:t>图片</w:t>
+      </w:r>
+      <w:r>
+        <w:t>)</w:t>
+      </w:r>
+      <w:r>
+        <w:t>, Write</w:t>
+      </w:r>
+      <w:r>
+        <w:t>(</w:t>
+      </w:r>
+      <w:r>
+        <w:rPr>
+          <w:rFonts w:hint="eastAsia"/>
+        </w:rPr>
+        <w:t>著书</w:t>
+      </w:r>
+      <w:r>
+        <w:t>)</w:t>
+      </w:r>
+      <w:r>
+        <w:t>, Author</w:t>
+      </w:r>
+      <w:r>
+        <w:t>(</w:t>
+      </w:r>
+      <w:r>
+        <w:rPr>
+          <w:rFonts w:hint="eastAsia"/>
+        </w:rPr>
+        <w:t>书籍作者</w:t>
+      </w:r>
+      <w:r>
+        <w:t>)</w:t>
+      </w:r>
+      <w:r>
+        <w:rPr>
+          <w:rFonts w:hint="eastAsia"/>
+        </w:rPr>
+        <w:t>等</w:t>
+      </w:r>
+      <w:r>
+        <w:rPr>
+          <w:rFonts w:hint="eastAsia"/>
+        </w:rPr>
+        <w:t>表格，详细介绍如下。</w:t>
       </w:r>
     </w:p>
     <w:p>
       <w:pPr>
         <w:pStyle w:val="Heading3"/>
       </w:pPr>
-      <w:bookmarkStart w:id="14" w:name="_Toc394245204"/>
+      <w:bookmarkStart w:id="20" w:name="_Toc394245204"/>
       <w:r>
         <w:rPr>
           <w:rFonts w:hint="eastAsia"/>
@@ -3087,14 +3996,14 @@
         </w:rPr>
         <w:t>表</w:t>
       </w:r>
-      <w:bookmarkEnd w:id="14"/>
+      <w:bookmarkEnd w:id="20"/>
     </w:p>
     <w:p>
       <w:pPr>
         <w:pStyle w:val="Caption"/>
         <w:jc w:val="center"/>
       </w:pPr>
-      <w:bookmarkStart w:id="15" w:name="_Toc325730182"/>
+      <w:bookmarkStart w:id="21" w:name="_Toc325730182"/>
       <w:r>
         <w:rPr>
           <w:rFonts w:hint="eastAsia"/>
@@ -3194,7 +4103,7 @@
         </w:rPr>
         <w:t>表</w:t>
       </w:r>
-      <w:bookmarkEnd w:id="15"/>
+      <w:bookmarkEnd w:id="21"/>
     </w:p>
     <w:tbl>
       <w:tblPr>
@@ -3231,8 +4140,8 @@
               <w:ind w:firstLineChars="0" w:firstLine="0"/>
               <w:jc w:val="center"/>
             </w:pPr>
-            <w:bookmarkStart w:id="16" w:name="OLE_LINK2"/>
-            <w:bookmarkStart w:id="17" w:name="OLE_LINK3"/>
+            <w:bookmarkStart w:id="22" w:name="OLE_LINK2"/>
+            <w:bookmarkStart w:id="23" w:name="OLE_LINK3"/>
             <w:r>
               <w:rPr>
                 <w:rFonts w:hint="eastAsia"/>
@@ -3722,8 +4631,8 @@
           </w:p>
         </w:tc>
       </w:tr>
-      <w:bookmarkEnd w:id="16"/>
-      <w:bookmarkEnd w:id="17"/>
+      <w:bookmarkEnd w:id="22"/>
+      <w:bookmarkEnd w:id="23"/>
     </w:tbl>
     <w:p>
       <w:pPr>
@@ -3735,16 +4644,16 @@
       <w:pPr>
         <w:pStyle w:val="Heading3"/>
       </w:pPr>
-      <w:bookmarkStart w:id="18" w:name="OLE_LINK4"/>
-      <w:bookmarkStart w:id="19" w:name="OLE_LINK5"/>
+      <w:bookmarkStart w:id="24" w:name="OLE_LINK4"/>
+      <w:bookmarkStart w:id="25" w:name="OLE_LINK5"/>
       <w:r>
         <w:rPr>
           <w:rFonts w:hint="eastAsia"/>
         </w:rPr>
         <w:t>Recipient</w:t>
       </w:r>
-      <w:bookmarkEnd w:id="18"/>
-      <w:bookmarkEnd w:id="19"/>
+      <w:bookmarkEnd w:id="24"/>
+      <w:bookmarkEnd w:id="25"/>
       <w:r>
         <w:rPr>
           <w:rFonts w:hint="eastAsia"/>
@@ -12310,7 +13219,7 @@
         <w:pStyle w:val="Heading3"/>
       </w:pPr>
       <w:r>
-        <w:t>Write</w:t>
+        <w:t>Author</w:t>
       </w:r>
       <w:r>
         <w:rPr>
@@ -12379,7 +13288,7 @@
         <w:t xml:space="preserve"> </w:t>
       </w:r>
       <w:r>
-        <w:t>Write</w:t>
+        <w:t>Author</w:t>
       </w:r>
       <w:r>
         <w:rPr>
@@ -12776,14 +13685,14 @@
       <w:pPr>
         <w:pStyle w:val="Heading2"/>
       </w:pPr>
-      <w:bookmarkStart w:id="20" w:name="_Toc394245205"/>
+      <w:bookmarkStart w:id="26" w:name="_Toc394245205"/>
       <w:r>
         <w:rPr>
           <w:rFonts w:hint="eastAsia"/>
         </w:rPr>
         <w:t>数据库关系图</w:t>
       </w:r>
-      <w:bookmarkEnd w:id="20"/>
+      <w:bookmarkEnd w:id="26"/>
     </w:p>
     <w:p>
       <w:pPr>
@@ -12841,10 +13750,10 @@
           <w:numId w:val="0"/>
         </w:numPr>
       </w:pPr>
-      <w:bookmarkStart w:id="21" w:name="_Toc153177886"/>
-      <w:bookmarkStart w:id="22" w:name="_Toc153186299"/>
-      <w:bookmarkStart w:id="23" w:name="_Toc155321769"/>
-      <w:bookmarkStart w:id="24" w:name="_Toc394245206"/>
+      <w:bookmarkStart w:id="27" w:name="_Toc153177886"/>
+      <w:bookmarkStart w:id="28" w:name="_Toc153186299"/>
+      <w:bookmarkStart w:id="29" w:name="_Toc155321769"/>
+      <w:bookmarkStart w:id="30" w:name="_Toc394245206"/>
       <w:r>
         <w:rPr>
           <w:rFonts w:hint="eastAsia"/>
@@ -12852,10 +13761,10 @@
         <w:lastRenderedPageBreak/>
         <w:t>图表索引</w:t>
       </w:r>
-      <w:bookmarkEnd w:id="21"/>
-      <w:bookmarkEnd w:id="22"/>
-      <w:bookmarkEnd w:id="23"/>
-      <w:bookmarkEnd w:id="24"/>
+      <w:bookmarkEnd w:id="27"/>
+      <w:bookmarkEnd w:id="28"/>
+      <w:bookmarkEnd w:id="29"/>
+      <w:bookmarkEnd w:id="30"/>
     </w:p>
     <w:p>
       <w:pPr>
@@ -13400,7 +14309,7 @@
       </w:r>
     </w:p>
     <w:sectPr>
-      <w:footerReference w:type="default" r:id="rId10"/>
+      <w:footerReference w:type="default" r:id="rId14"/>
       <w:pgSz w:w="11906" w:h="16838"/>
       <w:pgMar w:top="1134" w:right="1134" w:bottom="851" w:left="1418" w:header="851" w:footer="851" w:gutter="0"/>
       <w:pgNumType w:start="1"/>
@@ -13579,7 +14488,7 @@
         <w:rStyle w:val="PageNumber"/>
         <w:noProof/>
       </w:rPr>
-      <w:t>2</w:t>
+      <w:t>4</w:t>
     </w:r>
     <w:r>
       <w:rPr>
@@ -25464,6 +26373,7 @@
     <w:name w:val="heading 2"/>
     <w:basedOn w:val="Normal"/>
     <w:next w:val="Normal"/>
+    <w:link w:val="Heading2Char"/>
     <w:qFormat/>
     <w:rsid w:val="00F47842"/>
     <w:pPr>
@@ -26189,6 +27099,18 @@
       <w:outlineLvl w:val="3"/>
     </w:pPr>
   </w:style>
+  <w:style w:type="character" w:customStyle="1" w:styleId="Heading2Char">
+    <w:name w:val="Heading 2 Char"/>
+    <w:link w:val="Heading2"/>
+    <w:rsid w:val="008D3E64"/>
+    <w:rPr>
+      <w:rFonts w:ascii="Arial" w:hAnsi="Arial"/>
+      <w:b/>
+      <w:bCs/>
+      <w:sz w:val="28"/>
+      <w:szCs w:val="28"/>
+    </w:rPr>
+  </w:style>
 </w:styles>
 </file>
 

</xml_diff>